<commit_message>
minmax, hellinger and matusita fixed
</commit_message>
<xml_diff>
--- a/PAC 3 - design and implementation.docx
+++ b/PAC 3 - design and implementation.docx
@@ -395,7 +395,255 @@
         <w:rPr>
           <w:lang w:val="en-GB"/>
         </w:rPr>
-        <w:t>Distance metrics comparison. Errors encountered:</w:t>
+        <w:t>Plots:</w:t>
+      </w:r>
+    </w:p>
+    <w:p>
+      <w:pPr>
+        <w:pStyle w:val="Prrafodelista"/>
+        <w:numPr>
+          <w:ilvl w:val="0"/>
+          <w:numId w:val="3"/>
+        </w:numPr>
+        <w:rPr>
+          <w:lang w:val="en-GB"/>
+        </w:rPr>
+      </w:pPr>
+      <w:r>
+        <w:rPr>
+          <w:lang w:val="en-GB"/>
+        </w:rPr>
+        <w:t>ECDF: sort error distances and plots with error probability.</w:t>
+      </w:r>
+    </w:p>
+    <w:p>
+      <w:pPr>
+        <w:rPr>
+          <w:lang w:val="en-GB"/>
+        </w:rPr>
+      </w:pPr>
+      <w:r>
+        <w:rPr>
+          <w:lang w:val="en-GB"/>
+        </w:rPr>
+        <w:t xml:space="preserve">Average error: calculate mean of error from list (output of </w:t>
+      </w:r>
+      <w:proofErr w:type="spellStart"/>
+      <w:r>
+        <w:rPr>
+          <w:lang w:val="en-GB"/>
+        </w:rPr>
+        <w:t>calculate_error</w:t>
+      </w:r>
+      <w:proofErr w:type="spellEnd"/>
+      <w:r>
+        <w:rPr>
+          <w:lang w:val="en-GB"/>
+        </w:rPr>
+        <w:t xml:space="preserve"> function)</w:t>
+      </w:r>
+    </w:p>
+    <w:p>
+      <w:pPr>
+        <w:rPr>
+          <w:lang w:val="en-GB"/>
+        </w:rPr>
+      </w:pPr>
+      <w:r>
+        <w:rPr>
+          <w:lang w:val="en-GB"/>
+        </w:rPr>
+        <w:t>Comparison of Euclidean distance implementation: since it is the shortest distance and most common and also used to calculate error between prediction and reality, I compared several implementations to find the most efficient:</w:t>
+      </w:r>
+    </w:p>
+    <w:p>
+      <w:pPr>
+        <w:pStyle w:val="Prrafodelista"/>
+        <w:numPr>
+          <w:ilvl w:val="0"/>
+          <w:numId w:val="3"/>
+        </w:numPr>
+        <w:rPr>
+          <w:lang w:val="en-GB"/>
+        </w:rPr>
+      </w:pPr>
+      <w:r>
+        <w:rPr>
+          <w:lang w:val="en-GB"/>
+        </w:rPr>
+        <w:t xml:space="preserve">“handmade” with </w:t>
+      </w:r>
+      <w:proofErr w:type="spellStart"/>
+      <w:r>
+        <w:rPr>
+          <w:lang w:val="en-GB"/>
+        </w:rPr>
+        <w:t>math.sqrt</w:t>
+      </w:r>
+      <w:proofErr w:type="spellEnd"/>
+    </w:p>
+    <w:p>
+      <w:pPr>
+        <w:pStyle w:val="Prrafodelista"/>
+        <w:numPr>
+          <w:ilvl w:val="0"/>
+          <w:numId w:val="3"/>
+        </w:numPr>
+        <w:rPr>
+          <w:lang w:val="en-GB"/>
+        </w:rPr>
+      </w:pPr>
+      <w:proofErr w:type="spellStart"/>
+      <w:r>
+        <w:rPr>
+          <w:lang w:val="en-GB"/>
+        </w:rPr>
+        <w:t>linalg.norm</w:t>
+      </w:r>
+      <w:proofErr w:type="spellEnd"/>
+      <w:r>
+        <w:rPr>
+          <w:lang w:val="en-GB"/>
+        </w:rPr>
+        <w:t xml:space="preserve"> from </w:t>
+      </w:r>
+      <w:proofErr w:type="spellStart"/>
+      <w:r>
+        <w:rPr>
+          <w:lang w:val="en-GB"/>
+        </w:rPr>
+        <w:t>numpy</w:t>
+      </w:r>
+      <w:proofErr w:type="spellEnd"/>
+    </w:p>
+    <w:p>
+      <w:pPr>
+        <w:pStyle w:val="Prrafodelista"/>
+        <w:numPr>
+          <w:ilvl w:val="0"/>
+          <w:numId w:val="3"/>
+        </w:numPr>
+        <w:rPr>
+          <w:lang w:val="en-GB"/>
+        </w:rPr>
+      </w:pPr>
+      <w:r>
+        <w:rPr>
+          <w:lang w:val="en-GB"/>
+        </w:rPr>
+        <w:t xml:space="preserve">square, sum and sqrt from </w:t>
+      </w:r>
+      <w:proofErr w:type="spellStart"/>
+      <w:r>
+        <w:rPr>
+          <w:lang w:val="en-GB"/>
+        </w:rPr>
+        <w:t>numpy</w:t>
+      </w:r>
+      <w:proofErr w:type="spellEnd"/>
+    </w:p>
+    <w:p>
+      <w:pPr>
+        <w:pStyle w:val="Prrafodelista"/>
+        <w:numPr>
+          <w:ilvl w:val="0"/>
+          <w:numId w:val="3"/>
+        </w:numPr>
+        <w:rPr>
+          <w:lang w:val="en-GB"/>
+        </w:rPr>
+      </w:pPr>
+      <w:proofErr w:type="spellStart"/>
+      <w:r>
+        <w:rPr>
+          <w:lang w:val="en-GB"/>
+        </w:rPr>
+        <w:t>distance.euclidean</w:t>
+      </w:r>
+      <w:proofErr w:type="spellEnd"/>
+      <w:r>
+        <w:rPr>
+          <w:lang w:val="en-GB"/>
+        </w:rPr>
+        <w:t xml:space="preserve"> from distance package</w:t>
+      </w:r>
+    </w:p>
+    <w:p>
+      <w:pPr>
+        <w:pStyle w:val="Prrafodelista"/>
+        <w:numPr>
+          <w:ilvl w:val="0"/>
+          <w:numId w:val="3"/>
+        </w:numPr>
+        <w:rPr>
+          <w:lang w:val="en-GB"/>
+        </w:rPr>
+      </w:pPr>
+      <w:proofErr w:type="spellStart"/>
+      <w:r>
+        <w:rPr>
+          <w:lang w:val="en-GB"/>
+        </w:rPr>
+        <w:t>math.dist</w:t>
+      </w:r>
+      <w:proofErr w:type="spellEnd"/>
+      <w:r>
+        <w:rPr>
+          <w:lang w:val="en-GB"/>
+        </w:rPr>
+        <w:t xml:space="preserve"> from math package</w:t>
+      </w:r>
+    </w:p>
+    <w:p>
+      <w:pPr>
+        <w:rPr>
+          <w:lang w:val="en-GB"/>
+        </w:rPr>
+      </w:pPr>
+    </w:p>
+    <w:p>
+      <w:pPr>
+        <w:rPr>
+          <w:lang w:val="en-GB"/>
+        </w:rPr>
+      </w:pPr>
+      <w:r>
+        <w:rPr>
+          <w:lang w:val="en-GB"/>
+        </w:rPr>
+        <w:t>Old e</w:t>
+      </w:r>
+      <w:r>
+        <w:rPr>
+          <w:lang w:val="en-GB"/>
+        </w:rPr>
+        <w:t>xec times</w:t>
+      </w:r>
+      <w:r>
+        <w:rPr>
+          <w:lang w:val="en-GB"/>
+        </w:rPr>
+        <w:t xml:space="preserve"> before modifying </w:t>
+      </w:r>
+      <w:proofErr w:type="spellStart"/>
+      <w:r>
+        <w:rPr>
+          <w:lang w:val="en-GB"/>
+        </w:rPr>
+        <w:t>get_neighbors</w:t>
+      </w:r>
+      <w:proofErr w:type="spellEnd"/>
+      <w:r>
+        <w:rPr>
+          <w:lang w:val="en-GB"/>
+        </w:rPr>
+        <w:t xml:space="preserve"> function</w:t>
+      </w:r>
+      <w:r>
+        <w:rPr>
+          <w:lang w:val="en-GB"/>
+        </w:rPr>
+        <w:t>:</w:t>
       </w:r>
     </w:p>
     <w:p>
@@ -410,7 +658,110 @@
           <w:lang w:val="en-GB"/>
         </w:rPr>
         <w:drawing>
-          <wp:inline distT="0" distB="0" distL="0" distR="0" wp14:anchorId="44F953BA" wp14:editId="2C0DD0FA">
+          <wp:inline distT="0" distB="0" distL="0" distR="0" wp14:anchorId="57EEF35D" wp14:editId="04FB12F3">
+            <wp:extent cx="1339919" cy="730288"/>
+            <wp:effectExtent l="0" t="0" r="0" b="0"/>
+            <wp:docPr id="5" name="Imagen 5" descr="Texto&#10;&#10;Descripción generada automáticamente"/>
+            <wp:cNvGraphicFramePr>
+              <a:graphicFrameLocks xmlns:a="http://schemas.openxmlformats.org/drawingml/2006/main" noChangeAspect="1"/>
+            </wp:cNvGraphicFramePr>
+            <a:graphic xmlns:a="http://schemas.openxmlformats.org/drawingml/2006/main">
+              <a:graphicData uri="http://schemas.openxmlformats.org/drawingml/2006/picture">
+                <pic:pic xmlns:pic="http://schemas.openxmlformats.org/drawingml/2006/picture">
+                  <pic:nvPicPr>
+                    <pic:cNvPr id="5" name="Imagen 5" descr="Texto&#10;&#10;Descripción generada automáticamente"/>
+                    <pic:cNvPicPr/>
+                  </pic:nvPicPr>
+                  <pic:blipFill>
+                    <a:blip r:embed="rId5"/>
+                    <a:stretch>
+                      <a:fillRect/>
+                    </a:stretch>
+                  </pic:blipFill>
+                  <pic:spPr>
+                    <a:xfrm>
+                      <a:off x="0" y="0"/>
+                      <a:ext cx="1339919" cy="730288"/>
+                    </a:xfrm>
+                    <a:prstGeom prst="rect">
+                      <a:avLst/>
+                    </a:prstGeom>
+                  </pic:spPr>
+                </pic:pic>
+              </a:graphicData>
+            </a:graphic>
+          </wp:inline>
+        </w:drawing>
+      </w:r>
+    </w:p>
+    <w:p>
+      <w:pPr>
+        <w:rPr>
+          <w:lang w:val="en-GB"/>
+        </w:rPr>
+      </w:pPr>
+    </w:p>
+    <w:p>
+      <w:pPr>
+        <w:rPr>
+          <w:lang w:val="en-GB"/>
+        </w:rPr>
+      </w:pPr>
+      <w:r>
+        <w:rPr>
+          <w:lang w:val="en-GB"/>
+        </w:rPr>
+        <w:t xml:space="preserve">Distance metrics comparison: implementation of distance metrics using public packages or “handmade” implementation using </w:t>
+      </w:r>
+      <w:proofErr w:type="spellStart"/>
+      <w:r>
+        <w:rPr>
+          <w:lang w:val="en-GB"/>
+        </w:rPr>
+        <w:t>numpy</w:t>
+      </w:r>
+      <w:proofErr w:type="spellEnd"/>
+      <w:r>
+        <w:rPr>
+          <w:lang w:val="en-GB"/>
+        </w:rPr>
+        <w:t>.</w:t>
+      </w:r>
+    </w:p>
+    <w:p>
+      <w:pPr>
+        <w:rPr>
+          <w:lang w:val="en-GB"/>
+        </w:rPr>
+      </w:pPr>
+    </w:p>
+    <w:p>
+      <w:pPr>
+        <w:rPr>
+          <w:lang w:val="en-GB"/>
+        </w:rPr>
+      </w:pPr>
+      <w:r>
+        <w:rPr>
+          <w:lang w:val="en-GB"/>
+        </w:rPr>
+        <w:t>Errors encountered:</w:t>
+      </w:r>
+    </w:p>
+    <w:p>
+      <w:pPr>
+        <w:rPr>
+          <w:lang w:val="en-GB"/>
+        </w:rPr>
+      </w:pPr>
+      <w:r>
+        <w:rPr>
+          <w:noProof/>
+          <w:lang w:val="en-GB"/>
+        </w:rPr>
+        <w:lastRenderedPageBreak/>
+        <w:drawing>
+          <wp:inline distT="0" distB="0" distL="0" distR="0" wp14:anchorId="2CF11EC8" wp14:editId="3936A9CF">
             <wp:extent cx="4654789" cy="749339"/>
             <wp:effectExtent l="0" t="0" r="0" b="0"/>
             <wp:docPr id="1" name="Imagen 1" descr="Texto&#10;&#10;Descripción generada automáticamente"/>
@@ -425,7 +776,7 @@
                     <pic:cNvPicPr/>
                   </pic:nvPicPr>
                   <pic:blipFill>
-                    <a:blip r:embed="rId5"/>
+                    <a:blip r:embed="rId6"/>
                     <a:stretch>
                       <a:fillRect/>
                     </a:stretch>
@@ -558,13 +909,7 @@
         <w:rPr>
           <w:lang w:val="en-GB"/>
         </w:rPr>
-        <w:t xml:space="preserve">First attempt: minmax of every RSS -&gt; incorrect because scale </w:t>
-      </w:r>
-      <w:r>
-        <w:rPr>
-          <w:lang w:val="en-GB"/>
-        </w:rPr>
-        <w:t>is lost</w:t>
+        <w:t>First attempt: minmax of every RSS -&gt; incorrect because scale is lost</w:t>
       </w:r>
     </w:p>
     <w:p>
@@ -628,13 +973,7 @@
         <w:rPr>
           <w:lang w:val="en-GB"/>
         </w:rPr>
-        <w:t>Third attempt:</w:t>
-      </w:r>
-      <w:r>
-        <w:rPr>
-          <w:lang w:val="en-GB"/>
-        </w:rPr>
-        <w:t xml:space="preserve"> scale train data and transform train and test with the same scale to keep same min and max limits.</w:t>
+        <w:t>Third attempt: scale train data and transform train and test with the same scale to keep same min and max limits.</w:t>
       </w:r>
     </w:p>
     <w:p>
@@ -652,19 +991,99 @@
         <w:rPr>
           <w:lang w:val="en-GB"/>
         </w:rPr>
-        <w:t>Add constant (1e-7)</w:t>
-      </w:r>
-      <w:r>
-        <w:rPr>
-          <w:lang w:val="en-GB"/>
-        </w:rPr>
-        <w:t xml:space="preserve"> to P and Q before division and log</w:t>
-      </w:r>
-      <w:r>
-        <w:rPr>
-          <w:lang w:val="en-GB"/>
-        </w:rPr>
-        <w:t xml:space="preserve"> (or always?).</w:t>
+        <w:t>Add constant (1e-7) to P and Q before division and log (or always?).</w:t>
+      </w:r>
+    </w:p>
+    <w:p>
+      <w:pPr>
+        <w:pStyle w:val="Prrafodelista"/>
+        <w:numPr>
+          <w:ilvl w:val="0"/>
+          <w:numId w:val="2"/>
+        </w:numPr>
+        <w:rPr>
+          <w:lang w:val="en-GB"/>
+        </w:rPr>
+      </w:pPr>
+      <w:r>
+        <w:rPr>
+          <w:lang w:val="en-GB"/>
+        </w:rPr>
+        <w:t xml:space="preserve">Some metrics don’t show error but the </w:t>
+      </w:r>
+      <w:proofErr w:type="spellStart"/>
+      <w:r>
+        <w:rPr>
+          <w:lang w:val="en-GB"/>
+        </w:rPr>
+        <w:t>avg</w:t>
+      </w:r>
+      <w:proofErr w:type="spellEnd"/>
+      <w:r>
+        <w:rPr>
+          <w:lang w:val="en-GB"/>
+        </w:rPr>
+        <w:t xml:space="preserve"> error looks incorrect</w:t>
+      </w:r>
+      <w:r>
+        <w:rPr>
+          <w:lang w:val="en-GB"/>
+        </w:rPr>
+        <w:t xml:space="preserve"> because is the value that always appears when error occurs</w:t>
+      </w:r>
+      <w:r>
+        <w:rPr>
+          <w:lang w:val="en-GB"/>
+        </w:rPr>
+        <w:t xml:space="preserve"> (</w:t>
+      </w:r>
+      <w:proofErr w:type="spellStart"/>
+      <w:r>
+        <w:rPr>
+          <w:lang w:val="en-GB"/>
+        </w:rPr>
+        <w:t>min_symm</w:t>
+      </w:r>
+      <w:proofErr w:type="spellEnd"/>
+      <w:r>
+        <w:rPr>
+          <w:lang w:val="en-GB"/>
+        </w:rPr>
+        <w:t xml:space="preserve">, </w:t>
+      </w:r>
+      <w:proofErr w:type="spellStart"/>
+      <w:r>
+        <w:rPr>
+          <w:lang w:val="en-GB"/>
+        </w:rPr>
+        <w:t>max_symm</w:t>
+      </w:r>
+      <w:proofErr w:type="spellEnd"/>
+      <w:r>
+        <w:rPr>
+          <w:lang w:val="en-GB"/>
+        </w:rPr>
+        <w:t xml:space="preserve"> and sometimes Hellinger and </w:t>
+      </w:r>
+      <w:proofErr w:type="spellStart"/>
+      <w:r>
+        <w:rPr>
+          <w:lang w:val="en-GB"/>
+        </w:rPr>
+        <w:t>Matusita</w:t>
+      </w:r>
+      <w:proofErr w:type="spellEnd"/>
+      <w:r>
+        <w:rPr>
+          <w:lang w:val="en-GB"/>
+        </w:rPr>
+        <w:t>)</w:t>
+      </w:r>
+      <w:r>
+        <w:rPr>
+          <w:lang w:val="en-GB"/>
+        </w:rPr>
+        <w:t>.</w:t>
       </w:r>
     </w:p>
     <w:p>
@@ -718,165 +1137,6 @@
           <w:lang w:val="en-GB"/>
         </w:rPr>
       </w:pPr>
-    </w:p>
-    <w:p>
-      <w:pPr>
-        <w:rPr>
-          <w:lang w:val="en-GB"/>
-        </w:rPr>
-      </w:pPr>
-      <w:r>
-        <w:rPr>
-          <w:lang w:val="en-GB"/>
-        </w:rPr>
-        <w:t>Plots:</w:t>
-      </w:r>
-    </w:p>
-    <w:p>
-      <w:pPr>
-        <w:pStyle w:val="Prrafodelista"/>
-        <w:numPr>
-          <w:ilvl w:val="0"/>
-          <w:numId w:val="3"/>
-        </w:numPr>
-        <w:rPr>
-          <w:lang w:val="en-GB"/>
-        </w:rPr>
-      </w:pPr>
-      <w:r>
-        <w:rPr>
-          <w:lang w:val="en-GB"/>
-        </w:rPr>
-        <w:t>ECDF: sort error distances and plots with error probability.</w:t>
-      </w:r>
-    </w:p>
-    <w:p>
-      <w:pPr>
-        <w:rPr>
-          <w:lang w:val="en-GB"/>
-        </w:rPr>
-      </w:pPr>
-      <w:r>
-        <w:rPr>
-          <w:lang w:val="en-GB"/>
-        </w:rPr>
-        <w:t xml:space="preserve">Average error: calculate mean of error from list (output of </w:t>
-      </w:r>
-      <w:proofErr w:type="spellStart"/>
-      <w:r>
-        <w:rPr>
-          <w:lang w:val="en-GB"/>
-        </w:rPr>
-        <w:t>calculate_error</w:t>
-      </w:r>
-      <w:proofErr w:type="spellEnd"/>
-      <w:r>
-        <w:rPr>
-          <w:lang w:val="en-GB"/>
-        </w:rPr>
-        <w:t xml:space="preserve"> function)</w:t>
-      </w:r>
-    </w:p>
-    <w:p>
-      <w:pPr>
-        <w:rPr>
-          <w:lang w:val="en-GB"/>
-        </w:rPr>
-      </w:pPr>
-    </w:p>
-    <w:p>
-      <w:pPr>
-        <w:rPr>
-          <w:lang w:val="en-GB"/>
-        </w:rPr>
-      </w:pPr>
-      <w:r>
-        <w:rPr>
-          <w:lang w:val="en-GB"/>
-        </w:rPr>
-        <w:t>Old e</w:t>
-      </w:r>
-      <w:r>
-        <w:rPr>
-          <w:lang w:val="en-GB"/>
-        </w:rPr>
-        <w:t>xec times</w:t>
-      </w:r>
-      <w:r>
-        <w:rPr>
-          <w:lang w:val="en-GB"/>
-        </w:rPr>
-        <w:t xml:space="preserve"> before modifying </w:t>
-      </w:r>
-      <w:proofErr w:type="spellStart"/>
-      <w:r>
-        <w:rPr>
-          <w:lang w:val="en-GB"/>
-        </w:rPr>
-        <w:t>get_neighbors</w:t>
-      </w:r>
-      <w:proofErr w:type="spellEnd"/>
-      <w:r>
-        <w:rPr>
-          <w:lang w:val="en-GB"/>
-        </w:rPr>
-        <w:t xml:space="preserve"> function</w:t>
-      </w:r>
-      <w:r>
-        <w:rPr>
-          <w:lang w:val="en-GB"/>
-        </w:rPr>
-        <w:t>:</w:t>
-      </w:r>
-    </w:p>
-    <w:p>
-      <w:pPr>
-        <w:rPr>
-          <w:lang w:val="en-GB"/>
-        </w:rPr>
-      </w:pPr>
-      <w:r>
-        <w:rPr>
-          <w:noProof/>
-          <w:lang w:val="en-GB"/>
-        </w:rPr>
-        <w:lastRenderedPageBreak/>
-        <w:drawing>
-          <wp:inline distT="0" distB="0" distL="0" distR="0" wp14:anchorId="57EEF35D" wp14:editId="04FB12F3">
-            <wp:extent cx="1339919" cy="730288"/>
-            <wp:effectExtent l="0" t="0" r="0" b="0"/>
-            <wp:docPr id="5" name="Imagen 5" descr="Texto&#10;&#10;Descripción generada automáticamente"/>
-            <wp:cNvGraphicFramePr>
-              <a:graphicFrameLocks xmlns:a="http://schemas.openxmlformats.org/drawingml/2006/main" noChangeAspect="1"/>
-            </wp:cNvGraphicFramePr>
-            <a:graphic xmlns:a="http://schemas.openxmlformats.org/drawingml/2006/main">
-              <a:graphicData uri="http://schemas.openxmlformats.org/drawingml/2006/picture">
-                <pic:pic xmlns:pic="http://schemas.openxmlformats.org/drawingml/2006/picture">
-                  <pic:nvPicPr>
-                    <pic:cNvPr id="5" name="Imagen 5" descr="Texto&#10;&#10;Descripción generada automáticamente"/>
-                    <pic:cNvPicPr/>
-                  </pic:nvPicPr>
-                  <pic:blipFill>
-                    <a:blip r:embed="rId6"/>
-                    <a:stretch>
-                      <a:fillRect/>
-                    </a:stretch>
-                  </pic:blipFill>
-                  <pic:spPr>
-                    <a:xfrm>
-                      <a:off x="0" y="0"/>
-                      <a:ext cx="1339919" cy="730288"/>
-                    </a:xfrm>
-                    <a:prstGeom prst="rect">
-                      <a:avLst/>
-                    </a:prstGeom>
-                  </pic:spPr>
-                </pic:pic>
-              </a:graphicData>
-            </a:graphic>
-          </wp:inline>
-        </w:drawing>
-      </w:r>
     </w:p>
     <w:sectPr>
       <w:pgSz w:w="11906" w:h="16838"/>

</xml_diff>

<commit_message>
min_symm and max_symm ok
ensemble of different distance metrics
</commit_message>
<xml_diff>
--- a/PAC 3 - design and implementation.docx
+++ b/PAC 3 - design and implementation.docx
@@ -14,6 +14,97 @@
           <w:lang w:val="en-GB"/>
         </w:rPr>
         <w:t>PAC 3 – Design and implementation</w:t>
+      </w:r>
+    </w:p>
+    <w:p>
+      <w:pPr>
+        <w:rPr>
+          <w:lang w:val="en-GB"/>
+        </w:rPr>
+      </w:pPr>
+    </w:p>
+    <w:p>
+      <w:pPr>
+        <w:rPr>
+          <w:lang w:val="en-GB"/>
+        </w:rPr>
+      </w:pPr>
+      <w:r>
+        <w:rPr>
+          <w:lang w:val="en-GB"/>
+        </w:rPr>
+        <w:t>1. Introduc</w:t>
+      </w:r>
+      <w:r>
+        <w:rPr>
+          <w:lang w:val="en-GB"/>
+        </w:rPr>
+        <w:t>tion</w:t>
+      </w:r>
+    </w:p>
+    <w:p>
+      <w:pPr>
+        <w:rPr>
+          <w:lang w:val="en-GB"/>
+        </w:rPr>
+      </w:pPr>
+      <w:r>
+        <w:rPr>
+          <w:lang w:val="en-GB"/>
+        </w:rPr>
+        <w:t>2. Related work</w:t>
+      </w:r>
+    </w:p>
+    <w:p>
+      <w:pPr>
+        <w:rPr>
+          <w:lang w:val="en-GB"/>
+        </w:rPr>
+      </w:pPr>
+      <w:r>
+        <w:rPr>
+          <w:lang w:val="en-GB"/>
+        </w:rPr>
+        <w:t>3. Materials and Methods</w:t>
+      </w:r>
+    </w:p>
+    <w:p>
+      <w:pPr>
+        <w:rPr>
+          <w:lang w:val="en-GB"/>
+        </w:rPr>
+      </w:pPr>
+      <w:r>
+        <w:rPr>
+          <w:lang w:val="en-GB"/>
+        </w:rPr>
+        <w:t>4. Description of the proposed approach</w:t>
+      </w:r>
+    </w:p>
+    <w:p>
+      <w:pPr>
+        <w:rPr>
+          <w:lang w:val="en-GB"/>
+        </w:rPr>
+      </w:pPr>
+      <w:r>
+        <w:rPr>
+          <w:lang w:val="en-GB"/>
+        </w:rPr>
+        <w:t>5. Experimental results and discussion</w:t>
+      </w:r>
+    </w:p>
+    <w:p>
+      <w:pPr>
+        <w:rPr>
+          <w:lang w:val="en-GB"/>
+        </w:rPr>
+      </w:pPr>
+      <w:r>
+        <w:rPr>
+          <w:lang w:val="en-GB"/>
+        </w:rPr>
+        <w:t>6. Conclusions</w:t>
       </w:r>
     </w:p>
     <w:p>
@@ -64,14 +155,28 @@
         <w:rPr>
           <w:lang w:val="en-GB"/>
         </w:rPr>
-        <w:t>Get_neighbors</w:t>
-      </w:r>
-      <w:proofErr w:type="spellEnd"/>
-      <w:r>
-        <w:rPr>
-          <w:lang w:val="en-GB"/>
-        </w:rPr>
-        <w:t xml:space="preserve">() -&gt; </w:t>
+        <w:t>Get_</w:t>
+      </w:r>
+      <w:proofErr w:type="gramStart"/>
+      <w:r>
+        <w:rPr>
+          <w:lang w:val="en-GB"/>
+        </w:rPr>
+        <w:t>neighbors</w:t>
+      </w:r>
+      <w:proofErr w:type="spellEnd"/>
+      <w:r>
+        <w:rPr>
+          <w:lang w:val="en-GB"/>
+        </w:rPr>
+        <w:t>(</w:t>
+      </w:r>
+      <w:proofErr w:type="gramEnd"/>
+      <w:r>
+        <w:rPr>
+          <w:lang w:val="en-GB"/>
+        </w:rPr>
+        <w:t xml:space="preserve">) -&gt; </w:t>
       </w:r>
       <w:proofErr w:type="spellStart"/>
       <w:r>
@@ -202,6 +307,7 @@
         </w:rPr>
       </w:pPr>
       <w:proofErr w:type="spellStart"/>
+      <w:proofErr w:type="gramStart"/>
       <w:r>
         <w:rPr>
           <w:lang w:val="en-GB"/>
@@ -213,7 +319,14 @@
         <w:rPr>
           <w:lang w:val="en-GB"/>
         </w:rPr>
-        <w:t xml:space="preserve">() -&gt; </w:t>
+        <w:t>(</w:t>
+      </w:r>
+      <w:proofErr w:type="gramEnd"/>
+      <w:r>
+        <w:rPr>
+          <w:lang w:val="en-GB"/>
+        </w:rPr>
+        <w:t xml:space="preserve">) -&gt; </w:t>
       </w:r>
       <w:r>
         <w:rPr>
@@ -294,14 +407,28 @@
         <w:rPr>
           <w:lang w:val="en-GB"/>
         </w:rPr>
-        <w:t>Predict_position</w:t>
-      </w:r>
-      <w:proofErr w:type="spellEnd"/>
-      <w:r>
-        <w:rPr>
-          <w:lang w:val="en-GB"/>
-        </w:rPr>
-        <w:t xml:space="preserve">() -&gt; predicted coordinates of previous </w:t>
+        <w:t>Predict_</w:t>
+      </w:r>
+      <w:proofErr w:type="gramStart"/>
+      <w:r>
+        <w:rPr>
+          <w:lang w:val="en-GB"/>
+        </w:rPr>
+        <w:t>position</w:t>
+      </w:r>
+      <w:proofErr w:type="spellEnd"/>
+      <w:r>
+        <w:rPr>
+          <w:lang w:val="en-GB"/>
+        </w:rPr>
+        <w:t>(</w:t>
+      </w:r>
+      <w:proofErr w:type="gramEnd"/>
+      <w:r>
+        <w:rPr>
+          <w:lang w:val="en-GB"/>
+        </w:rPr>
+        <w:t xml:space="preserve">) -&gt; predicted coordinates of previous </w:t>
       </w:r>
       <w:proofErr w:type="spellStart"/>
       <w:r>
@@ -318,11 +445,19 @@
         <w:t>. Iterate previous list of ids and calculate mean value of coordinates (</w:t>
       </w:r>
       <w:proofErr w:type="spellStart"/>
-      <w:r>
-        <w:rPr>
-          <w:lang w:val="en-GB"/>
-        </w:rPr>
-        <w:t>x,y,z</w:t>
+      <w:proofErr w:type="gramStart"/>
+      <w:r>
+        <w:rPr>
+          <w:lang w:val="en-GB"/>
+        </w:rPr>
+        <w:t>x,y</w:t>
+      </w:r>
+      <w:proofErr w:type="gramEnd"/>
+      <w:r>
+        <w:rPr>
+          <w:lang w:val="en-GB"/>
+        </w:rPr>
+        <w:t>,z</w:t>
       </w:r>
       <w:proofErr w:type="spellEnd"/>
       <w:r>
@@ -348,14 +483,28 @@
         <w:rPr>
           <w:lang w:val="en-GB"/>
         </w:rPr>
-        <w:t>Calculate_error</w:t>
-      </w:r>
-      <w:proofErr w:type="spellEnd"/>
-      <w:r>
-        <w:rPr>
-          <w:lang w:val="en-GB"/>
-        </w:rPr>
-        <w:t xml:space="preserve">() -&gt; </w:t>
+        <w:t>Calculate_</w:t>
+      </w:r>
+      <w:proofErr w:type="gramStart"/>
+      <w:r>
+        <w:rPr>
+          <w:lang w:val="en-GB"/>
+        </w:rPr>
+        <w:t>error</w:t>
+      </w:r>
+      <w:proofErr w:type="spellEnd"/>
+      <w:r>
+        <w:rPr>
+          <w:lang w:val="en-GB"/>
+        </w:rPr>
+        <w:t>(</w:t>
+      </w:r>
+      <w:proofErr w:type="gramEnd"/>
+      <w:r>
+        <w:rPr>
+          <w:lang w:val="en-GB"/>
+        </w:rPr>
+        <w:t xml:space="preserve">) -&gt; </w:t>
       </w:r>
       <w:proofErr w:type="spellStart"/>
       <w:r>
@@ -453,7 +602,21 @@
         <w:rPr>
           <w:lang w:val="en-GB"/>
         </w:rPr>
-        <w:t>Comparison of Euclidean distance implementation: since it is the shortest distance and most common and also used to calculate error between prediction and reality, I compared several implementations to find the most efficient:</w:t>
+        <w:t xml:space="preserve">Comparison of Euclidean distance implementation: since it is the shortest distance and most common </w:t>
+      </w:r>
+      <w:proofErr w:type="gramStart"/>
+      <w:r>
+        <w:rPr>
+          <w:lang w:val="en-GB"/>
+        </w:rPr>
+        <w:t>and also</w:t>
+      </w:r>
+      <w:proofErr w:type="gramEnd"/>
+      <w:r>
+        <w:rPr>
+          <w:lang w:val="en-GB"/>
+        </w:rPr>
+        <w:t xml:space="preserve"> used to calculate error between prediction and reality, I compared several implementations to find the most efficient:</w:t>
       </w:r>
     </w:p>
     <w:p>
@@ -474,6 +637,7 @@
         <w:t xml:space="preserve">“handmade” with </w:t>
       </w:r>
       <w:proofErr w:type="spellStart"/>
+      <w:proofErr w:type="gramStart"/>
       <w:r>
         <w:rPr>
           <w:lang w:val="en-GB"/>
@@ -481,6 +645,7 @@
         <w:t>math.sqrt</w:t>
       </w:r>
       <w:proofErr w:type="spellEnd"/>
+      <w:proofErr w:type="gramEnd"/>
     </w:p>
     <w:p>
       <w:pPr>
@@ -494,6 +659,7 @@
         </w:rPr>
       </w:pPr>
       <w:proofErr w:type="spellStart"/>
+      <w:proofErr w:type="gramStart"/>
       <w:r>
         <w:rPr>
           <w:lang w:val="en-GB"/>
@@ -501,6 +667,7 @@
         <w:t>linalg.norm</w:t>
       </w:r>
       <w:proofErr w:type="spellEnd"/>
+      <w:proofErr w:type="gramEnd"/>
       <w:r>
         <w:rPr>
           <w:lang w:val="en-GB"/>
@@ -554,6 +721,7 @@
         </w:rPr>
       </w:pPr>
       <w:proofErr w:type="spellStart"/>
+      <w:proofErr w:type="gramStart"/>
       <w:r>
         <w:rPr>
           <w:lang w:val="en-GB"/>
@@ -561,6 +729,7 @@
         <w:t>distance.euclidean</w:t>
       </w:r>
       <w:proofErr w:type="spellEnd"/>
+      <w:proofErr w:type="gramEnd"/>
       <w:r>
         <w:rPr>
           <w:lang w:val="en-GB"/>
@@ -580,6 +749,7 @@
         </w:rPr>
       </w:pPr>
       <w:proofErr w:type="spellStart"/>
+      <w:proofErr w:type="gramStart"/>
       <w:r>
         <w:rPr>
           <w:lang w:val="en-GB"/>
@@ -587,6 +757,7 @@
         <w:t>math.dist</w:t>
       </w:r>
       <w:proofErr w:type="spellEnd"/>
+      <w:proofErr w:type="gramEnd"/>
       <w:r>
         <w:rPr>
           <w:lang w:val="en-GB"/>
@@ -630,9 +801,17 @@
         <w:rPr>
           <w:lang w:val="en-GB"/>
         </w:rPr>
-        <w:t>get_neighbors</w:t>
-      </w:r>
-      <w:proofErr w:type="spellEnd"/>
+        <w:t>get_</w:t>
+      </w:r>
+      <w:proofErr w:type="gramStart"/>
+      <w:r>
+        <w:rPr>
+          <w:lang w:val="en-GB"/>
+        </w:rPr>
+        <w:t>neighbors</w:t>
+      </w:r>
+      <w:proofErr w:type="spellEnd"/>
+      <w:proofErr w:type="gramEnd"/>
       <w:r>
         <w:rPr>
           <w:lang w:val="en-GB"/>
@@ -657,6 +836,7 @@
           <w:noProof/>
           <w:lang w:val="en-GB"/>
         </w:rPr>
+        <w:lastRenderedPageBreak/>
         <w:drawing>
           <wp:inline distT="0" distB="0" distL="0" distR="0" wp14:anchorId="57EEF35D" wp14:editId="04FB12F3">
             <wp:extent cx="1339919" cy="730288"/>
@@ -759,7 +939,6 @@
           <w:noProof/>
           <w:lang w:val="en-GB"/>
         </w:rPr>
-        <w:lastRenderedPageBreak/>
         <w:drawing>
           <wp:inline distT="0" distB="0" distL="0" distR="0" wp14:anchorId="2CF11EC8" wp14:editId="3936A9CF">
             <wp:extent cx="4654789" cy="749339"/>

</xml_diff>